<commit_message>
Modifications du descriptifs des classes.
</commit_message>
<xml_diff>
--- a/Projet IN407.docx
+++ b/Projet IN407.docx
@@ -194,21 +194,60 @@
           <w:sz w:val="26"/>
           <w:szCs w:val="26"/>
         </w:rPr>
-        <w:t xml:space="preserve"> afin de modéliser les données manipulées dans le réseau de communication. La classe paquet dispose </w:t>
-      </w:r>
-      <w:r>
-        <w:rPr>
-          <w:sz w:val="26"/>
-          <w:szCs w:val="26"/>
-        </w:rPr>
-        <w:t>d’un attribut de classe comptant le nombre de paquets générés</w:t>
-      </w:r>
-      <w:r>
-        <w:rPr>
-          <w:sz w:val="26"/>
-          <w:szCs w:val="26"/>
-        </w:rPr>
-        <w:t xml:space="preserve"> modifiée uniquement par le constructeur de la classe</w:t>
+        <w:t xml:space="preserve"> afin de modéliser les données manipulées dans le réseau de communication. La classe </w:t>
+      </w:r>
+      <w:r>
+        <w:rPr>
+          <w:b/>
+          <w:bCs/>
+          <w:sz w:val="26"/>
+          <w:szCs w:val="26"/>
+        </w:rPr>
+        <w:t>P</w:t>
+      </w:r>
+      <w:r>
+        <w:rPr>
+          <w:b/>
+          <w:bCs/>
+          <w:sz w:val="26"/>
+          <w:szCs w:val="26"/>
+        </w:rPr>
+        <w:t>aquet</w:t>
+      </w:r>
+      <w:r>
+        <w:rPr>
+          <w:sz w:val="26"/>
+          <w:szCs w:val="26"/>
+        </w:rPr>
+        <w:t xml:space="preserve"> dispose </w:t>
+      </w:r>
+      <w:r>
+        <w:rPr>
+          <w:sz w:val="26"/>
+          <w:szCs w:val="26"/>
+        </w:rPr>
+        <w:t>d’un</w:t>
+      </w:r>
+      <w:r>
+        <w:rPr>
+          <w:sz w:val="26"/>
+          <w:szCs w:val="26"/>
+        </w:rPr>
+        <w:t xml:space="preserve">e instance </w:t>
+      </w:r>
+      <w:r>
+        <w:rPr>
+          <w:sz w:val="26"/>
+          <w:szCs w:val="26"/>
+        </w:rPr>
+        <w:t>de classe comptant le nombre de paquets générés</w:t>
+      </w:r>
+      <w:r>
+        <w:rPr>
+          <w:sz w:val="26"/>
+          <w:szCs w:val="26"/>
+        </w:rPr>
+        <w:t xml:space="preserve"> modifié uniquement par le constructeur de la classe</w:t>
       </w:r>
       <w:r>
         <w:rPr>
@@ -222,7 +261,97 @@
           <w:sz w:val="26"/>
           <w:szCs w:val="26"/>
         </w:rPr>
-        <w:t>accesseurs sont utilisés dans l’unique méthode de la classe pour calculer le temps d’attente d’un objet de la classe entre sa source (temps émis) et sa destination (temps arrivé).</w:t>
+        <w:t xml:space="preserve">accesseurs sont utilisés dans </w:t>
+      </w:r>
+      <w:r>
+        <w:rPr>
+          <w:sz w:val="26"/>
+          <w:szCs w:val="26"/>
+        </w:rPr>
+        <w:t>la</w:t>
+      </w:r>
+      <w:r>
+        <w:rPr>
+          <w:sz w:val="26"/>
+          <w:szCs w:val="26"/>
+        </w:rPr>
+        <w:t xml:space="preserve"> méthode </w:t>
+      </w:r>
+      <w:r>
+        <w:rPr>
+          <w:sz w:val="26"/>
+          <w:szCs w:val="26"/>
+        </w:rPr>
+        <w:t>« </w:t>
+      </w:r>
+      <w:proofErr w:type="spellStart"/>
+      <w:r>
+        <w:rPr>
+          <w:sz w:val="26"/>
+          <w:szCs w:val="26"/>
+        </w:rPr>
+        <w:t>Calcule_attente</w:t>
+      </w:r>
+      <w:r>
+        <w:rPr>
+          <w:sz w:val="26"/>
+          <w:szCs w:val="26"/>
+        </w:rPr>
+        <w:t>de</w:t>
+      </w:r>
+      <w:proofErr w:type="spellEnd"/>
+      <w:r>
+        <w:rPr>
+          <w:sz w:val="26"/>
+          <w:szCs w:val="26"/>
+        </w:rPr>
+        <w:t>() »</w:t>
+      </w:r>
+      <w:r>
+        <w:rPr>
+          <w:sz w:val="26"/>
+          <w:szCs w:val="26"/>
+        </w:rPr>
+        <w:t xml:space="preserve"> la classe pour calculer le temps d’attente d’un objet de la classe entre sa source (temps émis) et sa destination (temps arrivé).</w:t>
+      </w:r>
+      <w:r>
+        <w:rPr>
+          <w:sz w:val="26"/>
+          <w:szCs w:val="26"/>
+        </w:rPr>
+        <w:t xml:space="preserve"> Une dernière méthode « Réinitialiser() » permet de réinitialiser à 0 l’instance de la classe (« </w:t>
+      </w:r>
+      <w:proofErr w:type="spellStart"/>
+      <w:r>
+        <w:rPr>
+          <w:sz w:val="26"/>
+          <w:szCs w:val="26"/>
+        </w:rPr>
+        <w:t>nombre_paquets</w:t>
+      </w:r>
+      <w:proofErr w:type="spellEnd"/>
+      <w:r>
+        <w:rPr>
+          <w:sz w:val="26"/>
+          <w:szCs w:val="26"/>
+        </w:rPr>
+        <w:t xml:space="preserve"> ») et cette dernière méthode est une </w:t>
+      </w:r>
+      <w:proofErr w:type="spellStart"/>
+      <w:r>
+        <w:rPr>
+          <w:sz w:val="26"/>
+          <w:szCs w:val="26"/>
+        </w:rPr>
+        <w:t>classmethod</w:t>
+      </w:r>
+      <w:proofErr w:type="spellEnd"/>
+      <w:r>
+        <w:rPr>
+          <w:sz w:val="26"/>
+          <w:szCs w:val="26"/>
+        </w:rPr>
+        <w:t>, ce qui permet de l’appeler sans disposer d’un objet de la classe.</w:t>
       </w:r>
     </w:p>
     <w:p>
@@ -284,7 +413,21 @@
           <w:sz w:val="26"/>
           <w:szCs w:val="26"/>
         </w:rPr>
-        <w:t xml:space="preserve"> permet de modéliser les files d’attentes dans lesquelles les paquets sont stockés en attendant d’être transmis. La classe dispose de trois attributs de classes : « </w:t>
+        <w:t xml:space="preserve"> permet de modéliser les files d’attentes dans lesquelles les paquets sont stockés en attendant d’être transmis. La classe dispose de trois </w:t>
+      </w:r>
+      <w:r>
+        <w:rPr>
+          <w:sz w:val="26"/>
+          <w:szCs w:val="26"/>
+        </w:rPr>
+        <w:t>instances</w:t>
+      </w:r>
+      <w:r>
+        <w:rPr>
+          <w:sz w:val="26"/>
+          <w:szCs w:val="26"/>
+        </w:rPr>
+        <w:t xml:space="preserve"> de classes : « </w:t>
       </w:r>
       <w:proofErr w:type="spellStart"/>
       <w:r>
@@ -447,7 +590,22 @@
           <w:sz w:val="26"/>
           <w:szCs w:val="26"/>
         </w:rPr>
-        <w:t> » permet de manipuler la liste d’attente du buffer et les diverses opérations qui lui sont rattachées à l’aide d’un opcode (sous forme de ‘</w:t>
+        <w:t>()</w:t>
+      </w:r>
+      <w:r>
+        <w:rPr>
+          <w:sz w:val="26"/>
+          <w:szCs w:val="26"/>
+        </w:rPr>
+        <w:t xml:space="preserve"> » permet de manipuler la liste d’attente du buffer et les diverses opérations qui lui sont rattachées à l’aide d’un </w:t>
+      </w:r>
+      <w:r>
+        <w:rPr>
+          <w:sz w:val="26"/>
+          <w:szCs w:val="26"/>
+        </w:rPr>
+        <w:lastRenderedPageBreak/>
+        <w:t>opcode (sous forme de ‘</w:t>
       </w:r>
       <w:proofErr w:type="spellStart"/>
       <w:r>
@@ -495,6 +653,13 @@
           <w:sz w:val="26"/>
           <w:szCs w:val="26"/>
         </w:rPr>
+        <w:t>()</w:t>
+      </w:r>
+      <w:r>
+        <w:rPr>
+          <w:sz w:val="26"/>
+          <w:szCs w:val="26"/>
+        </w:rPr>
         <w:t> »</w:t>
       </w:r>
       <w:r>
@@ -502,15 +667,7 @@
           <w:sz w:val="26"/>
           <w:szCs w:val="26"/>
         </w:rPr>
-        <w:t xml:space="preserve"> prend en entrée un nombre </w:t>
-      </w:r>
-      <w:r>
-        <w:rPr>
-          <w:sz w:val="26"/>
-          <w:szCs w:val="26"/>
-        </w:rPr>
-        <w:lastRenderedPageBreak/>
-        <w:t>modélisant le débit du buffer et</w:t>
+        <w:t xml:space="preserve"> prend en entrée un nombre modélisant le débit du buffer et</w:t>
       </w:r>
       <w:r>
         <w:rPr>
@@ -595,6 +752,29 @@
           <w:szCs w:val="26"/>
         </w:rPr>
         <w:t xml:space="preserve"> </w:t>
+      </w:r>
+      <w:r>
+        <w:rPr>
+          <w:sz w:val="26"/>
+          <w:szCs w:val="26"/>
+        </w:rPr>
+        <w:t xml:space="preserve">Et de nouveau une </w:t>
+      </w:r>
+      <w:proofErr w:type="spellStart"/>
+      <w:r>
+        <w:rPr>
+          <w:sz w:val="26"/>
+          <w:szCs w:val="26"/>
+        </w:rPr>
+        <w:t>classmethod</w:t>
+      </w:r>
+      <w:proofErr w:type="spellEnd"/>
+      <w:r>
+        <w:rPr>
+          <w:sz w:val="26"/>
+          <w:szCs w:val="26"/>
+        </w:rPr>
+        <w:t xml:space="preserve"> « Réinitialiser() » permet de réinitialiser les valeurs initiales des instances de la classe.</w:t>
       </w:r>
     </w:p>
     <w:p>
@@ -724,21 +904,7 @@
           <w:sz w:val="26"/>
           <w:szCs w:val="26"/>
         </w:rPr>
-        <w:t xml:space="preserve">La classe dispose de </w:t>
-      </w:r>
-      <w:r>
-        <w:rPr>
-          <w:sz w:val="26"/>
-          <w:szCs w:val="26"/>
-        </w:rPr>
-        <w:t>deux</w:t>
-      </w:r>
-      <w:r>
-        <w:rPr>
-          <w:sz w:val="26"/>
-          <w:szCs w:val="26"/>
-        </w:rPr>
-        <w:t xml:space="preserve"> attributs de classes : « </w:t>
+        <w:t>La classe dispose de deux attributs de classes : « </w:t>
       </w:r>
       <w:proofErr w:type="spellStart"/>
       <w:r>
@@ -768,21 +934,7 @@
           <w:sz w:val="26"/>
           <w:szCs w:val="26"/>
         </w:rPr>
-        <w:t> »</w:t>
-      </w:r>
-      <w:r>
-        <w:rPr>
-          <w:sz w:val="26"/>
-          <w:szCs w:val="26"/>
-        </w:rPr>
-        <w:t xml:space="preserve"> et</w:t>
-      </w:r>
-      <w:r>
-        <w:rPr>
-          <w:sz w:val="26"/>
-          <w:szCs w:val="26"/>
-        </w:rPr>
-        <w:t xml:space="preserve"> « </w:t>
+        <w:t> » et « </w:t>
       </w:r>
       <w:proofErr w:type="spellStart"/>
       <w:r>
@@ -798,51 +950,77 @@
           <w:sz w:val="26"/>
           <w:szCs w:val="26"/>
         </w:rPr>
-        <w:t> »</w:t>
-      </w:r>
-      <w:r>
-        <w:rPr>
-          <w:sz w:val="26"/>
-          <w:szCs w:val="26"/>
-        </w:rPr>
-        <w:t xml:space="preserve"> qui est notamment utilisée pour itérer sur toutes les sources créées (chaque source étant ajoutée à la liste par le constructeur de la classe). De plus la classe dispose de deux attributs d’instance : « numéro » et « </w:t>
-      </w:r>
-      <w:proofErr w:type="spellStart"/>
-      <w:r>
-        <w:rPr>
-          <w:sz w:val="26"/>
-          <w:szCs w:val="26"/>
-        </w:rPr>
-        <w:t>time_active</w:t>
-      </w:r>
-      <w:proofErr w:type="spellEnd"/>
-      <w:r>
-        <w:rPr>
-          <w:sz w:val="26"/>
-          <w:szCs w:val="26"/>
-        </w:rPr>
-        <w:t xml:space="preserve"> » permettant respectivement de modéliser l’identifiant de la source et l’instant depuis lequel elle est activée. </w:t>
-      </w:r>
-      <w:r>
-        <w:rPr>
-          <w:sz w:val="26"/>
-          <w:szCs w:val="26"/>
-        </w:rPr>
-        <w:t>Ces deux</w:t>
-      </w:r>
-      <w:r>
-        <w:rPr>
-          <w:sz w:val="26"/>
-          <w:szCs w:val="26"/>
-        </w:rPr>
-        <w:t xml:space="preserve"> attributs sont munis d’accesseurs et de mutateurs</w:t>
-      </w:r>
-      <w:r>
-        <w:rPr>
-          <w:sz w:val="26"/>
-          <w:szCs w:val="26"/>
-        </w:rPr>
-        <w:t>. Enfin la classe est munie d’une méthode « </w:t>
+        <w:t xml:space="preserve"> » qui est notamment utilisée pour itérer sur toutes les sources créées (chaque source étant ajoutée à la liste par le constructeur de la classe). De plus la classe dispose </w:t>
+      </w:r>
+      <w:r>
+        <w:rPr>
+          <w:sz w:val="26"/>
+          <w:szCs w:val="26"/>
+        </w:rPr>
+        <w:t>d’un</w:t>
+      </w:r>
+      <w:r>
+        <w:rPr>
+          <w:sz w:val="26"/>
+          <w:szCs w:val="26"/>
+        </w:rPr>
+        <w:t xml:space="preserve"> attribut d’instance : « numéro » permettant de modéliser l’identifiant de la source. </w:t>
+      </w:r>
+      <w:r>
+        <w:rPr>
+          <w:sz w:val="26"/>
+          <w:szCs w:val="26"/>
+        </w:rPr>
+        <w:t>Cet attribut</w:t>
+      </w:r>
+      <w:r>
+        <w:rPr>
+          <w:sz w:val="26"/>
+          <w:szCs w:val="26"/>
+        </w:rPr>
+        <w:t xml:space="preserve"> </w:t>
+      </w:r>
+      <w:r>
+        <w:rPr>
+          <w:sz w:val="26"/>
+          <w:szCs w:val="26"/>
+        </w:rPr>
+        <w:t>est</w:t>
+      </w:r>
+      <w:r>
+        <w:rPr>
+          <w:sz w:val="26"/>
+          <w:szCs w:val="26"/>
+        </w:rPr>
+        <w:t xml:space="preserve"> muni d’</w:t>
+      </w:r>
+      <w:r>
+        <w:rPr>
+          <w:sz w:val="26"/>
+          <w:szCs w:val="26"/>
+        </w:rPr>
+        <w:t xml:space="preserve">un </w:t>
+      </w:r>
+      <w:r>
+        <w:rPr>
+          <w:sz w:val="26"/>
+          <w:szCs w:val="26"/>
+        </w:rPr>
+        <w:t>accesseur et d</w:t>
+      </w:r>
+      <w:r>
+        <w:rPr>
+          <w:sz w:val="26"/>
+          <w:szCs w:val="26"/>
+        </w:rPr>
+        <w:t>’un</w:t>
+      </w:r>
+      <w:r>
+        <w:rPr>
+          <w:sz w:val="26"/>
+          <w:szCs w:val="26"/>
+        </w:rPr>
+        <w:t xml:space="preserve"> mutateur. Enfin la classe est munie d’une méthode « </w:t>
       </w:r>
       <w:proofErr w:type="spellStart"/>
       <w:r>
@@ -859,6 +1037,36 @@
           <w:szCs w:val="26"/>
         </w:rPr>
         <w:t xml:space="preserve">() », prenant en entrée un nombre permettant d’appliquer un processus de poisson au temps d’attente entre la génération de deux paquets. Cette même méthode insère le paquet créé dans le buffer de la source dont il est issu. </w:t>
+      </w:r>
+      <w:r>
+        <w:rPr>
+          <w:sz w:val="26"/>
+          <w:szCs w:val="26"/>
+        </w:rPr>
+        <w:t xml:space="preserve">Et de nouveau une </w:t>
+      </w:r>
+      <w:proofErr w:type="spellStart"/>
+      <w:r>
+        <w:rPr>
+          <w:sz w:val="26"/>
+          <w:szCs w:val="26"/>
+        </w:rPr>
+        <w:t>classmethod</w:t>
+      </w:r>
+      <w:proofErr w:type="spellEnd"/>
+      <w:r>
+        <w:rPr>
+          <w:sz w:val="26"/>
+          <w:szCs w:val="26"/>
+        </w:rPr>
+        <w:t xml:space="preserve"> « Réinitialiser() » permet de réinitialiser les valeurs initiales des instances de la classe.</w:t>
+      </w:r>
+      <w:r>
+        <w:rPr>
+          <w:sz w:val="26"/>
+          <w:szCs w:val="26"/>
+        </w:rPr>
+        <w:t xml:space="preserve"> </w:t>
       </w:r>
       <w:r>
         <w:rPr>
@@ -908,7 +1116,7 @@
           <w:sz w:val="26"/>
           <w:szCs w:val="26"/>
         </w:rPr>
-        <w:t xml:space="preserve"> </w:t>
+        <w:t xml:space="preserve">  </w:t>
       </w:r>
     </w:p>
     <w:p>
@@ -1050,7 +1258,15 @@
           <w:sz w:val="26"/>
           <w:szCs w:val="26"/>
         </w:rPr>
-        <w:t>() » renvoie le temps moyen d’attente des paquets contenus dans le buffer Destination. Et la dernière méthode « </w:t>
+        <w:t xml:space="preserve">() » renvoie le temps moyen </w:t>
+      </w:r>
+      <w:r>
+        <w:rPr>
+          <w:sz w:val="26"/>
+          <w:szCs w:val="26"/>
+        </w:rPr>
+        <w:lastRenderedPageBreak/>
+        <w:t>d’attente des paquets contenus dans le buffer Destination. Et la dernière méthode « </w:t>
       </w:r>
       <w:proofErr w:type="spellStart"/>
       <w:r>

</xml_diff>